<commit_message>
new change to doc
</commit_message>
<xml_diff>
--- a/Documentation (Read_Me).docx
+++ b/Documentation (Read_Me).docx
@@ -785,6 +785,76 @@
     </w:p>
     <w:p>
       <w:r>
+        <w:t xml:space="preserve">Code to </w:t>
+      </w:r>
+      <w:proofErr w:type="spellStart"/>
+      <w:r>
+        <w:t>Git</w:t>
+      </w:r>
+      <w:proofErr w:type="spellEnd"/>
+      <w:r>
+        <w:t>:</w:t>
+      </w:r>
+    </w:p>
+    <w:p>
+      <w:r>
+        <w:rPr>
+          <w:noProof/>
+        </w:rPr>
+        <w:drawing>
+          <wp:inline distT="0" distB="0" distL="0" distR="0" wp14:anchorId="6B1D9155" wp14:editId="55980FDF">
+            <wp:extent cx="3204796" cy="1802698"/>
+            <wp:effectExtent l="0" t="0" r="0" b="7620"/>
+            <wp:docPr id="16" name="Picture 16"/>
+            <wp:cNvGraphicFramePr>
+              <a:graphicFrameLocks xmlns:a="http://schemas.openxmlformats.org/drawingml/2006/main" noChangeAspect="1"/>
+            </wp:cNvGraphicFramePr>
+            <a:graphic xmlns:a="http://schemas.openxmlformats.org/drawingml/2006/main">
+              <a:graphicData uri="http://schemas.openxmlformats.org/drawingml/2006/picture">
+                <pic:pic xmlns:pic="http://schemas.openxmlformats.org/drawingml/2006/picture">
+                  <pic:nvPicPr>
+                    <pic:cNvPr id="1" name=""/>
+                    <pic:cNvPicPr/>
+                  </pic:nvPicPr>
+                  <pic:blipFill>
+                    <a:blip r:embed="rId19"/>
+                    <a:stretch>
+                      <a:fillRect/>
+                    </a:stretch>
+                  </pic:blipFill>
+                  <pic:spPr>
+                    <a:xfrm>
+                      <a:off x="0" y="0"/>
+                      <a:ext cx="3223367" cy="1813144"/>
+                    </a:xfrm>
+                    <a:prstGeom prst="rect">
+                      <a:avLst/>
+                    </a:prstGeom>
+                  </pic:spPr>
+                </pic:pic>
+              </a:graphicData>
+            </a:graphic>
+          </wp:inline>
+        </w:drawing>
+      </w:r>
+    </w:p>
+    <w:p>
+      <w:proofErr w:type="gramStart"/>
+      <w:r>
+        <w:t>Link :</w:t>
+      </w:r>
+      <w:proofErr w:type="gramEnd"/>
+      <w:r>
+        <w:t xml:space="preserve"> </w:t>
+      </w:r>
+      <w:r>
+        <w:t>https://github.com/Seizon-sha/AWS-Microservice-Elastic-Search.git</w:t>
+      </w:r>
+      <w:bookmarkStart w:id="0" w:name="_GoBack"/>
+      <w:bookmarkEnd w:id="0"/>
+    </w:p>
+    <w:p>
+      <w:r>
         <w:t>References:</w:t>
       </w:r>
     </w:p>
@@ -796,7 +866,7 @@
           <w:numId w:val="1"/>
         </w:numPr>
       </w:pPr>
-      <w:hyperlink r:id="rId19" w:history="1">
+      <w:hyperlink r:id="rId20" w:history="1">
         <w:r>
           <w:rPr>
             <w:rStyle w:val="Hyperlink"/>
@@ -813,7 +883,7 @@
           <w:numId w:val="1"/>
         </w:numPr>
       </w:pPr>
-      <w:hyperlink r:id="rId20" w:history="1">
+      <w:hyperlink r:id="rId21" w:history="1">
         <w:r>
           <w:rPr>
             <w:rStyle w:val="Hyperlink"/>
@@ -830,7 +900,7 @@
           <w:numId w:val="1"/>
         </w:numPr>
       </w:pPr>
-      <w:hyperlink r:id="rId21" w:history="1">
+      <w:hyperlink r:id="rId22" w:history="1">
         <w:r>
           <w:rPr>
             <w:rStyle w:val="Hyperlink"/>
@@ -847,7 +917,7 @@
           <w:numId w:val="1"/>
         </w:numPr>
       </w:pPr>
-      <w:hyperlink r:id="rId22" w:history="1">
+      <w:hyperlink r:id="rId23" w:history="1">
         <w:r>
           <w:rPr>
             <w:rStyle w:val="Hyperlink"/>
@@ -864,7 +934,7 @@
           <w:numId w:val="1"/>
         </w:numPr>
       </w:pPr>
-      <w:hyperlink r:id="rId23" w:history="1">
+      <w:hyperlink r:id="rId24" w:history="1">
         <w:r>
           <w:rPr>
             <w:rStyle w:val="Hyperlink"/>
@@ -884,8 +954,6 @@
       <w:r>
         <w:t>http://www.elastichq.org/features.html</w:t>
       </w:r>
-      <w:bookmarkStart w:id="0" w:name="_GoBack"/>
-      <w:bookmarkEnd w:id="0"/>
     </w:p>
     <w:p>
       <w:pPr>

</xml_diff>

<commit_message>
adding revised files and java files
</commit_message>
<xml_diff>
--- a/Documentation (Read_Me).docx
+++ b/Documentation (Read_Me).docx
@@ -73,8 +73,6 @@
         </w:rPr>
         <w:t xml:space="preserve"> via S3 storage</w:t>
       </w:r>
-      <w:bookmarkStart w:id="0" w:name="_GoBack"/>
-      <w:bookmarkEnd w:id="0"/>
     </w:p>
     <w:p>
       <w:pPr>
@@ -780,12 +778,28 @@
     <w:p/>
     <w:p>
       <w:r>
-        <w:t>Note: I didn’t make the Account ID, EndPoint and IAM role and ID visible due to security purpose.</w:t>
-      </w:r>
-    </w:p>
-    <w:p>
-      <w:r>
-        <w:t>Code to Git:</w:t>
+        <w:t xml:space="preserve">Note: I didn’t make the Account ID, </w:t>
+      </w:r>
+      <w:proofErr w:type="spellStart"/>
+      <w:r>
+        <w:t>EndPoint</w:t>
+      </w:r>
+      <w:proofErr w:type="spellEnd"/>
+      <w:r>
+        <w:t xml:space="preserve"> and IAM role and ID visible due to security purpose.</w:t>
+      </w:r>
+    </w:p>
+    <w:p>
+      <w:r>
+        <w:t xml:space="preserve">Code to </w:t>
+      </w:r>
+      <w:proofErr w:type="spellStart"/>
+      <w:r>
+        <w:t>Git</w:t>
+      </w:r>
+      <w:proofErr w:type="spellEnd"/>
+      <w:r>
+        <w:t>:</w:t>
       </w:r>
     </w:p>
     <w:p>
@@ -831,8 +845,13 @@
       </w:r>
     </w:p>
     <w:p>
-      <w:r>
-        <w:t xml:space="preserve">Link : </w:t>
+      <w:proofErr w:type="gramStart"/>
+      <w:r>
+        <w:t>Link :</w:t>
+      </w:r>
+      <w:proofErr w:type="gramEnd"/>
+      <w:r>
+        <w:t xml:space="preserve"> </w:t>
       </w:r>
       <w:r>
         <w:t>https://github.com/Seizon-sha/AWS-Microservice-Elastic-Search.git</w:t>
@@ -948,7 +967,143 @@
     <w:p/>
     <w:p/>
     <w:p/>
+    <w:p>
+      <w:r>
+        <w:rPr>
+          <w:noProof/>
+        </w:rPr>
+        <w:lastRenderedPageBreak/>
+        <w:drawing>
+          <wp:inline distT="0" distB="0" distL="0" distR="0" wp14:anchorId="1FB11EC3" wp14:editId="416D9173">
+            <wp:extent cx="5943600" cy="3343275"/>
+            <wp:effectExtent l="0" t="0" r="0" b="9525"/>
+            <wp:docPr id="17" name="Picture 17"/>
+            <wp:cNvGraphicFramePr>
+              <a:graphicFrameLocks xmlns:a="http://schemas.openxmlformats.org/drawingml/2006/main" noChangeAspect="1"/>
+            </wp:cNvGraphicFramePr>
+            <a:graphic xmlns:a="http://schemas.openxmlformats.org/drawingml/2006/main">
+              <a:graphicData uri="http://schemas.openxmlformats.org/drawingml/2006/picture">
+                <pic:pic xmlns:pic="http://schemas.openxmlformats.org/drawingml/2006/picture">
+                  <pic:nvPicPr>
+                    <pic:cNvPr id="1" name=""/>
+                    <pic:cNvPicPr/>
+                  </pic:nvPicPr>
+                  <pic:blipFill>
+                    <a:blip r:embed="rId25"/>
+                    <a:stretch>
+                      <a:fillRect/>
+                    </a:stretch>
+                  </pic:blipFill>
+                  <pic:spPr>
+                    <a:xfrm>
+                      <a:off x="0" y="0"/>
+                      <a:ext cx="5943600" cy="3343275"/>
+                    </a:xfrm>
+                    <a:prstGeom prst="rect">
+                      <a:avLst/>
+                    </a:prstGeom>
+                  </pic:spPr>
+                </pic:pic>
+              </a:graphicData>
+            </a:graphic>
+          </wp:inline>
+        </w:drawing>
+      </w:r>
+    </w:p>
     <w:p/>
+    <w:p>
+      <w:r>
+        <w:t>3 to 4 seconds</w:t>
+      </w:r>
+    </w:p>
+    <w:p>
+      <w:r>
+        <w:rPr>
+          <w:noProof/>
+        </w:rPr>
+        <w:drawing>
+          <wp:inline distT="0" distB="0" distL="0" distR="0" wp14:anchorId="5E5B1A92" wp14:editId="0D7DD3DA">
+            <wp:extent cx="5943600" cy="3343275"/>
+            <wp:effectExtent l="0" t="0" r="0" b="9525"/>
+            <wp:docPr id="18" name="Picture 18"/>
+            <wp:cNvGraphicFramePr>
+              <a:graphicFrameLocks xmlns:a="http://schemas.openxmlformats.org/drawingml/2006/main" noChangeAspect="1"/>
+            </wp:cNvGraphicFramePr>
+            <a:graphic xmlns:a="http://schemas.openxmlformats.org/drawingml/2006/main">
+              <a:graphicData uri="http://schemas.openxmlformats.org/drawingml/2006/picture">
+                <pic:pic xmlns:pic="http://schemas.openxmlformats.org/drawingml/2006/picture">
+                  <pic:nvPicPr>
+                    <pic:cNvPr id="1" name=""/>
+                    <pic:cNvPicPr/>
+                  </pic:nvPicPr>
+                  <pic:blipFill>
+                    <a:blip r:embed="rId26"/>
+                    <a:stretch>
+                      <a:fillRect/>
+                    </a:stretch>
+                  </pic:blipFill>
+                  <pic:spPr>
+                    <a:xfrm>
+                      <a:off x="0" y="0"/>
+                      <a:ext cx="5943600" cy="3343275"/>
+                    </a:xfrm>
+                    <a:prstGeom prst="rect">
+                      <a:avLst/>
+                    </a:prstGeom>
+                  </pic:spPr>
+                </pic:pic>
+              </a:graphicData>
+            </a:graphic>
+          </wp:inline>
+        </w:drawing>
+      </w:r>
+    </w:p>
+    <w:p/>
+    <w:p>
+      <w:r>
+        <w:rPr>
+          <w:noProof/>
+        </w:rPr>
+        <w:lastRenderedPageBreak/>
+        <w:drawing>
+          <wp:inline distT="0" distB="0" distL="0" distR="0" wp14:anchorId="36A3B4B7" wp14:editId="470EE9BF">
+            <wp:extent cx="5943600" cy="3343275"/>
+            <wp:effectExtent l="0" t="0" r="0" b="9525"/>
+            <wp:docPr id="19" name="Picture 19"/>
+            <wp:cNvGraphicFramePr>
+              <a:graphicFrameLocks xmlns:a="http://schemas.openxmlformats.org/drawingml/2006/main" noChangeAspect="1"/>
+            </wp:cNvGraphicFramePr>
+            <a:graphic xmlns:a="http://schemas.openxmlformats.org/drawingml/2006/main">
+              <a:graphicData uri="http://schemas.openxmlformats.org/drawingml/2006/picture">
+                <pic:pic xmlns:pic="http://schemas.openxmlformats.org/drawingml/2006/picture">
+                  <pic:nvPicPr>
+                    <pic:cNvPr id="1" name=""/>
+                    <pic:cNvPicPr/>
+                  </pic:nvPicPr>
+                  <pic:blipFill>
+                    <a:blip r:embed="rId27"/>
+                    <a:stretch>
+                      <a:fillRect/>
+                    </a:stretch>
+                  </pic:blipFill>
+                  <pic:spPr>
+                    <a:xfrm>
+                      <a:off x="0" y="0"/>
+                      <a:ext cx="5943600" cy="3343275"/>
+                    </a:xfrm>
+                    <a:prstGeom prst="rect">
+                      <a:avLst/>
+                    </a:prstGeom>
+                  </pic:spPr>
+                </pic:pic>
+              </a:graphicData>
+            </a:graphic>
+          </wp:inline>
+        </w:drawing>
+      </w:r>
+      <w:bookmarkStart w:id="0" w:name="_GoBack"/>
+      <w:bookmarkEnd w:id="0"/>
+    </w:p>
     <w:p/>
     <w:sectPr>
       <w:pgSz w:w="12240" w:h="15840"/>

</xml_diff>